<commit_message>
Final +Audio +Pause +Level -Bug
</commit_message>
<xml_diff>
--- a/Пояснительная записка.docx
+++ b/Пояснительная записка.docx
@@ -118,7 +118,7 @@
           <w:sz w:val="28"/>
           <w:shd w:fill="auto" w:val="clear"/>
         </w:rPr>
-        <w:t xml:space="preserve">В игре есть пауза, чтобы поставить игру на паузу надо нажать </w:t>
+        <w:t xml:space="preserve">В игре есть пауза, чтобы поставить игру на паузу надо нажать Esc.</w:t>
       </w:r>
       <w:r>
         <w:rPr>
@@ -129,7 +129,18 @@
           <w:sz w:val="28"/>
           <w:shd w:fill="auto" w:val="clear"/>
         </w:rPr>
-        <w:t xml:space="preserve">Esc.</w:t>
+        <w:t xml:space="preserve"> </w:t>
+      </w:r>
+      <w:r>
+        <w:rPr>
+          <w:rFonts w:ascii="Arial" w:hAnsi="Arial" w:cs="Arial" w:eastAsia="Arial"/>
+          <w:color w:val="auto"/>
+          <w:spacing w:val="0"/>
+          <w:position w:val="0"/>
+          <w:sz w:val="28"/>
+          <w:shd w:fill="auto" w:val="clear"/>
+        </w:rPr>
+        <w:t xml:space="preserve">Также в игре предусмотрено 2 уровня.</w:t>
       </w:r>
     </w:p>
     <w:p>

</xml_diff>